<commit_message>
aggiorno i 2 file
</commit_message>
<xml_diff>
--- a/Working/Problem Statement.docx
+++ b/Working/Problem Statement.docx
@@ -12,6 +12,7 @@
           <w:szCs w:val="40"/>
         </w:rPr>
       </w:pPr>
+      <w:proofErr w:type="spellStart"/>
       <w:r>
         <w:rPr>
           <w:rFonts w:ascii="Calibri" w:eastAsia="Calibri" w:hAnsi="Calibri" w:cs="Calibri"/>
@@ -19,7 +20,17 @@
           <w:sz w:val="40"/>
           <w:szCs w:val="40"/>
         </w:rPr>
-        <w:t>Problem Statement</w:t>
+        <w:t>Problem</w:t>
+      </w:r>
+      <w:proofErr w:type="spellEnd"/>
+      <w:r>
+        <w:rPr>
+          <w:rFonts w:ascii="Calibri" w:eastAsia="Calibri" w:hAnsi="Calibri" w:cs="Calibri"/>
+          <w:b/>
+          <w:sz w:val="40"/>
+          <w:szCs w:val="40"/>
+        </w:rPr>
+        <w:t xml:space="preserve"> Statement</w:t>
       </w:r>
     </w:p>
     <w:p>
@@ -68,8 +79,39 @@
           <w:sz w:val="26"/>
           <w:szCs w:val="26"/>
         </w:rPr>
-        <w:t>Il world wide web ci offre infinite possibilità per creare servizi che semplificano di molto la vita delle persone. Da qui nasce la mia idea di creare una piattaforma web based di streaming, StreamPlatform</w:t>
-      </w:r>
+        <w:t xml:space="preserve">Il world wide web ci offre infinite possibilità per creare servizi che semplificano di molto la vita delle persone. Da qui nasce la mia idea di creare una piattaforma web </w:t>
+      </w:r>
+      <w:proofErr w:type="spellStart"/>
+      <w:r>
+        <w:rPr>
+          <w:rFonts w:ascii="Calibri" w:eastAsia="Calibri" w:hAnsi="Calibri" w:cs="Calibri"/>
+          <w:bCs/>
+          <w:sz w:val="26"/>
+          <w:szCs w:val="26"/>
+        </w:rPr>
+        <w:t>based</w:t>
+      </w:r>
+      <w:proofErr w:type="spellEnd"/>
+      <w:r>
+        <w:rPr>
+          <w:rFonts w:ascii="Calibri" w:eastAsia="Calibri" w:hAnsi="Calibri" w:cs="Calibri"/>
+          <w:bCs/>
+          <w:sz w:val="26"/>
+          <w:szCs w:val="26"/>
+        </w:rPr>
+        <w:t xml:space="preserve"> di streaming, </w:t>
+      </w:r>
+      <w:proofErr w:type="spellStart"/>
+      <w:r>
+        <w:rPr>
+          <w:rFonts w:ascii="Calibri" w:eastAsia="Calibri" w:hAnsi="Calibri" w:cs="Calibri"/>
+          <w:bCs/>
+          <w:sz w:val="26"/>
+          <w:szCs w:val="26"/>
+        </w:rPr>
+        <w:t>StreamPlatform</w:t>
+      </w:r>
+      <w:proofErr w:type="spellEnd"/>
       <w:r>
         <w:rPr>
           <w:rFonts w:ascii="Calibri" w:eastAsia="Calibri" w:hAnsi="Calibri" w:cs="Calibri"/>
@@ -826,6 +868,7 @@
               </w:rPr>
               <w:t xml:space="preserve"> visita il sito “</w:t>
             </w:r>
+            <w:proofErr w:type="spellStart"/>
             <w:r>
               <w:rPr>
                 <w:rFonts w:ascii="Calibri" w:eastAsia="Calibri" w:hAnsi="Calibri" w:cs="Calibri"/>
@@ -853,6 +896,7 @@
               </w:rPr>
               <w:t>orm</w:t>
             </w:r>
+            <w:proofErr w:type="spellEnd"/>
             <w:r>
               <w:rPr>
                 <w:rFonts w:ascii="Calibri" w:eastAsia="Calibri" w:hAnsi="Calibri" w:cs="Calibri"/>
@@ -1134,7 +1178,27 @@
                 <w:sz w:val="26"/>
                 <w:szCs w:val="26"/>
               </w:rPr>
-              <w:t xml:space="preserve">, dunque, clicca sul pulsante per registrarsi e viene reindirizzato a una pagina che contiene un form di </w:t>
+              <w:t xml:space="preserve">, dunque, clicca sul pulsante per registrarsi e viene reindirizzato a una pagina che contiene un </w:t>
+            </w:r>
+            <w:proofErr w:type="spellStart"/>
+            <w:r>
+              <w:rPr>
+                <w:rFonts w:ascii="Calibri" w:eastAsia="Calibri" w:hAnsi="Calibri" w:cs="Calibri"/>
+                <w:bCs/>
+                <w:sz w:val="26"/>
+                <w:szCs w:val="26"/>
+              </w:rPr>
+              <w:t>form</w:t>
+            </w:r>
+            <w:proofErr w:type="spellEnd"/>
+            <w:r>
+              <w:rPr>
+                <w:rFonts w:ascii="Calibri" w:eastAsia="Calibri" w:hAnsi="Calibri" w:cs="Calibri"/>
+                <w:bCs/>
+                <w:sz w:val="26"/>
+                <w:szCs w:val="26"/>
+              </w:rPr>
+              <w:t xml:space="preserve"> di </w:t>
             </w:r>
             <w:r>
               <w:rPr>
@@ -1172,7 +1236,27 @@
                 <w:sz w:val="26"/>
                 <w:szCs w:val="26"/>
               </w:rPr>
-              <w:t xml:space="preserve">Compilato il form, </w:t>
+              <w:t xml:space="preserve">Compilato il </w:t>
+            </w:r>
+            <w:proofErr w:type="spellStart"/>
+            <w:r>
+              <w:rPr>
+                <w:rFonts w:ascii="Calibri" w:eastAsia="Calibri" w:hAnsi="Calibri" w:cs="Calibri"/>
+                <w:bCs/>
+                <w:sz w:val="26"/>
+                <w:szCs w:val="26"/>
+              </w:rPr>
+              <w:t>form</w:t>
+            </w:r>
+            <w:proofErr w:type="spellEnd"/>
+            <w:r>
+              <w:rPr>
+                <w:rFonts w:ascii="Calibri" w:eastAsia="Calibri" w:hAnsi="Calibri" w:cs="Calibri"/>
+                <w:bCs/>
+                <w:sz w:val="26"/>
+                <w:szCs w:val="26"/>
+              </w:rPr>
+              <w:t xml:space="preserve">, </w:t>
             </w:r>
             <w:r>
               <w:rPr>
@@ -1218,7 +1302,27 @@
                 <w:sz w:val="26"/>
                 <w:szCs w:val="26"/>
               </w:rPr>
-              <w:t>preme il pulsante login per effettuare l’accesso e viene reindirizzato a una pagina che mostra un form per effettuare l’accesso al sito con username e password che ha ricavato in fase di registrazione.</w:t>
+              <w:t xml:space="preserve">preme il pulsante login per effettuare l’accesso e viene reindirizzato a una pagina che mostra un </w:t>
+            </w:r>
+            <w:proofErr w:type="spellStart"/>
+            <w:r>
+              <w:rPr>
+                <w:rFonts w:ascii="Calibri" w:eastAsia="Calibri" w:hAnsi="Calibri" w:cs="Calibri"/>
+                <w:bCs/>
+                <w:sz w:val="26"/>
+                <w:szCs w:val="26"/>
+              </w:rPr>
+              <w:t>form</w:t>
+            </w:r>
+            <w:proofErr w:type="spellEnd"/>
+            <w:r>
+              <w:rPr>
+                <w:rFonts w:ascii="Calibri" w:eastAsia="Calibri" w:hAnsi="Calibri" w:cs="Calibri"/>
+                <w:bCs/>
+                <w:sz w:val="26"/>
+                <w:szCs w:val="26"/>
+              </w:rPr>
+              <w:t xml:space="preserve"> per effettuare l’accesso al sito con username e password che ha ricavato in fase di registrazione.</w:t>
             </w:r>
           </w:p>
           <w:p>
@@ -1237,7 +1341,27 @@
                 <w:sz w:val="26"/>
                 <w:szCs w:val="26"/>
               </w:rPr>
-              <w:t>Inserite le credenziali nel form di accesso, clicca sul bottone “Accedi” e gli viene mostrata la pagina del film che voleva vedere.</w:t>
+              <w:t xml:space="preserve">Inserite le credenziali nel </w:t>
+            </w:r>
+            <w:proofErr w:type="spellStart"/>
+            <w:r>
+              <w:rPr>
+                <w:rFonts w:ascii="Calibri" w:eastAsia="Calibri" w:hAnsi="Calibri" w:cs="Calibri"/>
+                <w:bCs/>
+                <w:sz w:val="26"/>
+                <w:szCs w:val="26"/>
+              </w:rPr>
+              <w:t>form</w:t>
+            </w:r>
+            <w:proofErr w:type="spellEnd"/>
+            <w:r>
+              <w:rPr>
+                <w:rFonts w:ascii="Calibri" w:eastAsia="Calibri" w:hAnsi="Calibri" w:cs="Calibri"/>
+                <w:bCs/>
+                <w:sz w:val="26"/>
+                <w:szCs w:val="26"/>
+              </w:rPr>
+              <w:t xml:space="preserve"> di accesso, clicca sul bottone “Accedi” e gli viene mostrata la pagina del film che voleva vedere.</w:t>
             </w:r>
           </w:p>
           <w:p>
@@ -1628,7 +1752,27 @@
                 <w:sz w:val="26"/>
                 <w:szCs w:val="26"/>
               </w:rPr>
-              <w:t>soddisfatto del funzionamento della piattaforma StreamPlatform e stanco di acquistare e vedere solo film</w:t>
+              <w:t xml:space="preserve">soddisfatto del funzionamento della piattaforma </w:t>
+            </w:r>
+            <w:proofErr w:type="spellStart"/>
+            <w:r>
+              <w:rPr>
+                <w:rFonts w:ascii="Calibri" w:eastAsia="Calibri" w:hAnsi="Calibri" w:cs="Calibri"/>
+                <w:bCs/>
+                <w:sz w:val="26"/>
+                <w:szCs w:val="26"/>
+              </w:rPr>
+              <w:t>StreamPlatform</w:t>
+            </w:r>
+            <w:proofErr w:type="spellEnd"/>
+            <w:r>
+              <w:rPr>
+                <w:rFonts w:ascii="Calibri" w:eastAsia="Calibri" w:hAnsi="Calibri" w:cs="Calibri"/>
+                <w:bCs/>
+                <w:sz w:val="26"/>
+                <w:szCs w:val="26"/>
+              </w:rPr>
+              <w:t xml:space="preserve"> e stanco di acquistare e vedere solo film</w:t>
             </w:r>
             <w:r>
               <w:rPr>
@@ -1730,14 +1874,25 @@
               </w:rPr>
               <w:t>“</w:t>
             </w:r>
-            <w:r>
-              <w:rPr>
-                <w:rFonts w:ascii="Calibri" w:eastAsia="Calibri" w:hAnsi="Calibri" w:cs="Calibri"/>
-                <w:bCs/>
-                <w:sz w:val="26"/>
-                <w:szCs w:val="26"/>
-              </w:rPr>
-              <w:t>Mr Robot</w:t>
+            <w:proofErr w:type="spellStart"/>
+            <w:r>
+              <w:rPr>
+                <w:rFonts w:ascii="Calibri" w:eastAsia="Calibri" w:hAnsi="Calibri" w:cs="Calibri"/>
+                <w:bCs/>
+                <w:sz w:val="26"/>
+                <w:szCs w:val="26"/>
+              </w:rPr>
+              <w:t>Mr</w:t>
+            </w:r>
+            <w:proofErr w:type="spellEnd"/>
+            <w:r>
+              <w:rPr>
+                <w:rFonts w:ascii="Calibri" w:eastAsia="Calibri" w:hAnsi="Calibri" w:cs="Calibri"/>
+                <w:bCs/>
+                <w:sz w:val="26"/>
+                <w:szCs w:val="26"/>
+              </w:rPr>
+              <w:t xml:space="preserve"> Robot</w:t>
             </w:r>
             <w:r>
               <w:rPr>
@@ -2141,6 +2296,7 @@
               </w:rPr>
               <w:t>Mario si trova sulla homepage del sito “</w:t>
             </w:r>
+            <w:proofErr w:type="spellStart"/>
             <w:r>
               <w:rPr>
                 <w:rFonts w:ascii="Calibri" w:eastAsia="Calibri" w:hAnsi="Calibri" w:cs="Calibri"/>
@@ -2150,6 +2306,7 @@
               </w:rPr>
               <w:t>StreamPlatform</w:t>
             </w:r>
+            <w:proofErr w:type="spellEnd"/>
             <w:r>
               <w:rPr>
                 <w:rFonts w:ascii="Calibri" w:eastAsia="Calibri" w:hAnsi="Calibri" w:cs="Calibri"/>
@@ -2220,8 +2377,19 @@
                 <w:sz w:val="26"/>
                 <w:szCs w:val="26"/>
               </w:rPr>
-              <w:t xml:space="preserve"> sulla navbar</w:t>
-            </w:r>
+              <w:t xml:space="preserve"> sulla </w:t>
+            </w:r>
+            <w:proofErr w:type="spellStart"/>
+            <w:r>
+              <w:rPr>
+                <w:rFonts w:ascii="Calibri" w:eastAsia="Calibri" w:hAnsi="Calibri" w:cs="Calibri"/>
+                <w:bCs/>
+                <w:sz w:val="26"/>
+                <w:szCs w:val="26"/>
+              </w:rPr>
+              <w:t>navbar</w:t>
+            </w:r>
+            <w:proofErr w:type="spellEnd"/>
             <w:r>
               <w:rPr>
                 <w:rFonts w:ascii="Calibri" w:eastAsia="Calibri" w:hAnsi="Calibri" w:cs="Calibri"/>
@@ -2248,7 +2416,27 @@
                 <w:sz w:val="26"/>
                 <w:szCs w:val="26"/>
               </w:rPr>
-              <w:t>Il sistema aprirà una nuova pagina in cui Mario dovrà compilare un nuovo form inserendo la password nuova e poi preme il pulsante modifica.</w:t>
+              <w:t xml:space="preserve">Il sistema aprirà una nuova pagina in cui Mario dovrà compilare un nuovo </w:t>
+            </w:r>
+            <w:proofErr w:type="spellStart"/>
+            <w:r>
+              <w:rPr>
+                <w:rFonts w:ascii="Calibri" w:eastAsia="Calibri" w:hAnsi="Calibri" w:cs="Calibri"/>
+                <w:bCs/>
+                <w:sz w:val="26"/>
+                <w:szCs w:val="26"/>
+              </w:rPr>
+              <w:t>form</w:t>
+            </w:r>
+            <w:proofErr w:type="spellEnd"/>
+            <w:r>
+              <w:rPr>
+                <w:rFonts w:ascii="Calibri" w:eastAsia="Calibri" w:hAnsi="Calibri" w:cs="Calibri"/>
+                <w:bCs/>
+                <w:sz w:val="26"/>
+                <w:szCs w:val="26"/>
+              </w:rPr>
+              <w:t xml:space="preserve"> inserendo la password nuova e poi preme il pulsante modifica.</w:t>
             </w:r>
           </w:p>
           <w:p>
@@ -2714,7 +2902,14 @@
           <w:sz w:val="26"/>
           <w:szCs w:val="26"/>
         </w:rPr>
-        <w:t>consente ad un utente registrato di effettuare una ricerca all’interno del catalogo di un film tramite nome, genere, anno di uscita o valutazione</w:t>
+        <w:t>consente ad un utente registrato di effettuare una ricerca all’interno del catalogo di un film tramite nome, genere, anno di uscita</w:t>
+      </w:r>
+      <w:r>
+        <w:rPr>
+          <w:sz w:val="26"/>
+          <w:szCs w:val="26"/>
+        </w:rPr>
+        <w:t>.</w:t>
       </w:r>
     </w:p>
     <w:p>
@@ -2752,14 +2947,14 @@
           <w:sz w:val="26"/>
           <w:szCs w:val="26"/>
         </w:rPr>
-        <w:t>consente ad un utente registrato e non di sfogliare il catalogo di film per genere (horror, drammatico, comico, ecc</w:t>
-      </w:r>
-      <w:r>
-        <w:rPr>
-          <w:sz w:val="26"/>
-          <w:szCs w:val="26"/>
-        </w:rPr>
-        <w:t xml:space="preserve">… </w:t>
+        <w:t>consente ad un utente registrato e non di sfogliare il catalogo di film per genere (horror, drammatico, comico, ec</w:t>
+      </w:r>
+      <w:r>
+        <w:rPr>
+          <w:sz w:val="26"/>
+          <w:szCs w:val="26"/>
+        </w:rPr>
+        <w:t>c.</w:t>
       </w:r>
       <w:r>
         <w:rPr>
@@ -2916,18 +3111,37 @@
           <w:sz w:val="26"/>
           <w:szCs w:val="26"/>
         </w:rPr>
-        <w:t xml:space="preserve">RF_1.3 Aggiorna sezione novità: </w:t>
-      </w:r>
-      <w:r>
-        <w:rPr>
-          <w:sz w:val="26"/>
-          <w:szCs w:val="26"/>
-        </w:rPr>
-        <w:t>consente al gestore del catalogo di gestire la sezione novità aggiungendo all’interno di essa i film usciti più recentemente</w:t>
-      </w:r>
-    </w:p>
-    <w:p>
-      <w:pPr>
+        <w:t>RF_1.</w:t>
+      </w:r>
+      <w:r>
+        <w:rPr>
+          <w:b/>
+          <w:bCs/>
+          <w:sz w:val="26"/>
+          <w:szCs w:val="26"/>
+        </w:rPr>
+        <w:t>3</w:t>
+      </w:r>
+      <w:r>
+        <w:rPr>
+          <w:b/>
+          <w:bCs/>
+          <w:sz w:val="26"/>
+          <w:szCs w:val="26"/>
+        </w:rPr>
+        <w:t xml:space="preserve"> Gestione richiesta aggiunta film: </w:t>
+      </w:r>
+      <w:r>
+        <w:rPr>
+          <w:sz w:val="26"/>
+          <w:szCs w:val="26"/>
+        </w:rPr>
+        <w:t>consente al gestore del catalogo di gestire le richieste degli utenti che all’interno del catalogo sia aggiunto un particolare film</w:t>
+      </w:r>
+    </w:p>
+    <w:p>
+      <w:pPr>
+        <w:pStyle w:val="Paragrafoelenco"/>
         <w:rPr>
           <w:sz w:val="26"/>
           <w:szCs w:val="26"/>
@@ -2953,46 +3167,25 @@
           <w:sz w:val="26"/>
           <w:szCs w:val="26"/>
         </w:rPr>
-        <w:lastRenderedPageBreak/>
-        <w:t xml:space="preserve">RF_1.4 Gestione richiesta aggiunta film: </w:t>
-      </w:r>
-      <w:r>
-        <w:rPr>
-          <w:sz w:val="26"/>
-          <w:szCs w:val="26"/>
-        </w:rPr>
-        <w:t>consente al gestore del catalogo di gestire le richieste degli utenti che all’interno del catalogo sia aggiunto un particolare film</w:t>
-      </w:r>
-    </w:p>
-    <w:p>
-      <w:pPr>
-        <w:pStyle w:val="Paragrafoelenco"/>
-        <w:rPr>
-          <w:sz w:val="26"/>
-          <w:szCs w:val="26"/>
-        </w:rPr>
-      </w:pPr>
-    </w:p>
-    <w:p>
-      <w:pPr>
-        <w:pStyle w:val="Paragrafoelenco"/>
-        <w:numPr>
-          <w:ilvl w:val="0"/>
-          <w:numId w:val="1"/>
-        </w:numPr>
-        <w:rPr>
-          <w:sz w:val="26"/>
-          <w:szCs w:val="26"/>
-        </w:rPr>
-      </w:pPr>
-      <w:r>
-        <w:rPr>
-          <w:b/>
-          <w:bCs/>
-          <w:sz w:val="26"/>
-          <w:szCs w:val="26"/>
-        </w:rPr>
-        <w:t xml:space="preserve">RF_1.5 Aggiorna catalogo: </w:t>
+        <w:t>RF_1.</w:t>
+      </w:r>
+      <w:r>
+        <w:rPr>
+          <w:b/>
+          <w:bCs/>
+          <w:sz w:val="26"/>
+          <w:szCs w:val="26"/>
+        </w:rPr>
+        <w:t>4</w:t>
+      </w:r>
+      <w:r>
+        <w:rPr>
+          <w:b/>
+          <w:bCs/>
+          <w:sz w:val="26"/>
+          <w:szCs w:val="26"/>
+        </w:rPr>
+        <w:t xml:space="preserve"> Aggiorna catalogo: </w:t>
       </w:r>
       <w:r>
         <w:rPr>
@@ -3240,7 +3433,17 @@
           <w:sz w:val="26"/>
           <w:szCs w:val="26"/>
         </w:rPr>
-        <w:t>RF_2.1 A</w:t>
+        <w:t xml:space="preserve">RF_2.1 </w:t>
+      </w:r>
+      <w:bookmarkStart w:id="0" w:name="_Hlk54265273"/>
+      <w:r>
+        <w:rPr>
+          <w:b/>
+          <w:bCs/>
+          <w:sz w:val="26"/>
+          <w:szCs w:val="26"/>
+        </w:rPr>
+        <w:t>A</w:t>
       </w:r>
       <w:r>
         <w:rPr>
@@ -3320,6 +3523,7 @@
         </w:rPr>
         <w:t xml:space="preserve"> all’interno del catalogo</w:t>
       </w:r>
+      <w:bookmarkEnd w:id="0"/>
     </w:p>
     <w:p>
       <w:pPr>
@@ -3534,6 +3738,7 @@
           <w:sz w:val="26"/>
           <w:szCs w:val="26"/>
         </w:rPr>
+        <w:lastRenderedPageBreak/>
         <w:t xml:space="preserve">RF_3.0 Modifica username: </w:t>
       </w:r>
       <w:r>
@@ -3964,7 +4169,25 @@
           <w:sz w:val="26"/>
           <w:szCs w:val="26"/>
         </w:rPr>
-        <w:t xml:space="preserve">RF_4.1 Visione film: </w:t>
+        <w:t>RF_4.1 Visione film</w:t>
+      </w:r>
+      <w:r>
+        <w:rPr>
+          <w:b/>
+          <w:bCs/>
+          <w:sz w:val="26"/>
+          <w:szCs w:val="26"/>
+        </w:rPr>
+        <w:t>/serie tv</w:t>
+      </w:r>
+      <w:r>
+        <w:rPr>
+          <w:b/>
+          <w:bCs/>
+          <w:sz w:val="26"/>
+          <w:szCs w:val="26"/>
+        </w:rPr>
+        <w:t xml:space="preserve">: </w:t>
       </w:r>
       <w:r>
         <w:rPr>
@@ -3973,19 +4196,16 @@
         </w:rPr>
         <w:t>consente ad un utente registrato di vedere un film</w:t>
       </w:r>
-    </w:p>
-    <w:p>
-      <w:pPr>
-        <w:pStyle w:val="Paragrafoelenco"/>
-        <w:rPr>
-          <w:sz w:val="26"/>
-          <w:szCs w:val="26"/>
-        </w:rPr>
-      </w:pPr>
-    </w:p>
-    <w:p>
-      <w:pPr>
-        <w:pStyle w:val="Paragrafoelenco"/>
+      <w:r>
+        <w:rPr>
+          <w:sz w:val="26"/>
+          <w:szCs w:val="26"/>
+        </w:rPr>
+        <w:t xml:space="preserve"> e delle serie tv</w:t>
+      </w:r>
+    </w:p>
+    <w:p>
+      <w:pPr>
         <w:rPr>
           <w:sz w:val="26"/>
           <w:szCs w:val="26"/>
@@ -4018,64 +4238,64 @@
           <w:sz w:val="30"/>
           <w:szCs w:val="30"/>
         </w:rPr>
+        <w:t xml:space="preserve">RF_5 – Gestione recensioni </w:t>
+      </w:r>
+    </w:p>
+    <w:p>
+      <w:pPr>
+        <w:rPr>
+          <w:b/>
+          <w:bCs/>
+          <w:sz w:val="26"/>
+          <w:szCs w:val="26"/>
+        </w:rPr>
+      </w:pPr>
+    </w:p>
+    <w:p>
+      <w:pPr>
+        <w:rPr>
+          <w:sz w:val="26"/>
+          <w:szCs w:val="26"/>
+        </w:rPr>
+      </w:pPr>
+      <w:r>
+        <w:rPr>
+          <w:b/>
+          <w:bCs/>
+          <w:sz w:val="26"/>
+          <w:szCs w:val="26"/>
+        </w:rPr>
+        <w:t xml:space="preserve">Attori partecipanti: </w:t>
+      </w:r>
+      <w:r>
+        <w:rPr>
+          <w:sz w:val="26"/>
+          <w:szCs w:val="26"/>
+        </w:rPr>
+        <w:t>utente registrato, amministratore</w:t>
+      </w:r>
+    </w:p>
+    <w:p>
+      <w:pPr>
+        <w:rPr>
+          <w:sz w:val="26"/>
+          <w:szCs w:val="26"/>
+        </w:rPr>
+      </w:pPr>
+    </w:p>
+    <w:p>
+      <w:pPr>
+        <w:rPr>
+          <w:sz w:val="26"/>
+          <w:szCs w:val="26"/>
+        </w:rPr>
+      </w:pPr>
+      <w:r>
+        <w:rPr>
+          <w:sz w:val="26"/>
+          <w:szCs w:val="26"/>
+        </w:rPr>
         <w:lastRenderedPageBreak/>
-        <w:t xml:space="preserve">RF_5 – Gestione recensioni </w:t>
-      </w:r>
-    </w:p>
-    <w:p>
-      <w:pPr>
-        <w:rPr>
-          <w:b/>
-          <w:bCs/>
-          <w:sz w:val="26"/>
-          <w:szCs w:val="26"/>
-        </w:rPr>
-      </w:pPr>
-    </w:p>
-    <w:p>
-      <w:pPr>
-        <w:rPr>
-          <w:sz w:val="26"/>
-          <w:szCs w:val="26"/>
-        </w:rPr>
-      </w:pPr>
-      <w:r>
-        <w:rPr>
-          <w:b/>
-          <w:bCs/>
-          <w:sz w:val="26"/>
-          <w:szCs w:val="26"/>
-        </w:rPr>
-        <w:t xml:space="preserve">Attori partecipanti: </w:t>
-      </w:r>
-      <w:r>
-        <w:rPr>
-          <w:sz w:val="26"/>
-          <w:szCs w:val="26"/>
-        </w:rPr>
-        <w:t>utente registrato, amministratore</w:t>
-      </w:r>
-    </w:p>
-    <w:p>
-      <w:pPr>
-        <w:rPr>
-          <w:sz w:val="26"/>
-          <w:szCs w:val="26"/>
-        </w:rPr>
-      </w:pPr>
-    </w:p>
-    <w:p>
-      <w:pPr>
-        <w:rPr>
-          <w:sz w:val="26"/>
-          <w:szCs w:val="26"/>
-        </w:rPr>
-      </w:pPr>
-      <w:r>
-        <w:rPr>
-          <w:sz w:val="26"/>
-          <w:szCs w:val="26"/>
-        </w:rPr>
         <w:t>L’utente registrato può effettuare una recensione o una valutazione dei film che ha visto</w:t>
       </w:r>
     </w:p>
@@ -4189,7 +4409,25 @@
           <w:sz w:val="26"/>
           <w:szCs w:val="26"/>
         </w:rPr>
-        <w:t xml:space="preserve">RF_5.3 Revisione recensioni e valutazioni: </w:t>
+        <w:t>RF_5.</w:t>
+      </w:r>
+      <w:r>
+        <w:rPr>
+          <w:b/>
+          <w:bCs/>
+          <w:sz w:val="26"/>
+          <w:szCs w:val="26"/>
+        </w:rPr>
+        <w:t>1</w:t>
+      </w:r>
+      <w:r>
+        <w:rPr>
+          <w:b/>
+          <w:bCs/>
+          <w:sz w:val="26"/>
+          <w:szCs w:val="26"/>
+        </w:rPr>
+        <w:t xml:space="preserve"> Revisione recensioni: </w:t>
       </w:r>
       <w:r>
         <w:rPr>
@@ -4232,7 +4470,25 @@
           <w:sz w:val="26"/>
           <w:szCs w:val="26"/>
         </w:rPr>
-        <w:t>RF_5.4 Modera recensioni:</w:t>
+        <w:t>RF_5.</w:t>
+      </w:r>
+      <w:r>
+        <w:rPr>
+          <w:b/>
+          <w:bCs/>
+          <w:sz w:val="26"/>
+          <w:szCs w:val="26"/>
+        </w:rPr>
+        <w:t>2</w:t>
+      </w:r>
+      <w:r>
+        <w:rPr>
+          <w:b/>
+          <w:bCs/>
+          <w:sz w:val="26"/>
+          <w:szCs w:val="26"/>
+        </w:rPr>
+        <w:t xml:space="preserve"> Modera recensioni:</w:t>
       </w:r>
       <w:r>
         <w:rPr>
@@ -4275,7 +4531,25 @@
           <w:sz w:val="26"/>
           <w:szCs w:val="26"/>
         </w:rPr>
-        <w:t xml:space="preserve">RF_5.5 Bannare utenti: </w:t>
+        <w:t>RF_5.</w:t>
+      </w:r>
+      <w:r>
+        <w:rPr>
+          <w:b/>
+          <w:bCs/>
+          <w:sz w:val="26"/>
+          <w:szCs w:val="26"/>
+        </w:rPr>
+        <w:t>3</w:t>
+      </w:r>
+      <w:r>
+        <w:rPr>
+          <w:b/>
+          <w:bCs/>
+          <w:sz w:val="26"/>
+          <w:szCs w:val="26"/>
+        </w:rPr>
+        <w:t xml:space="preserve"> Bannare utenti: </w:t>
       </w:r>
       <w:r>
         <w:rPr>
@@ -4441,14 +4715,10 @@
           <w:sz w:val="26"/>
           <w:szCs w:val="26"/>
         </w:rPr>
-        <w:t xml:space="preserve">deve avere un’interfaccia visivamente semplice in modo tale che gli utenti che si troveranno ad utilizzare il servizio troveranno in breve tempo tutte le operazioni facendogli acquisire fin da subito un senso di familiarità. Il sistema inoltre fornirà feedback di messaggi in tempo reale guidando passo dopo passo assistenza agli utenti, in questo modo chiunque leggendo sarà in grado di capire l’operazione che si sta per fare e in caso un utente sa di aver sbagliato può sempre tornare indietro tramite un apposito tasto. Il nostro scopo è che chiunque abbia a disposizione un servizio facile da utilizzare, che sia molto intuitivo e immediato </w:t>
-      </w:r>
-    </w:p>
-    <w:p>
-      <w:pPr>
-        <w:pStyle w:val="text-justify"/>
-        <w:shd w:val="clear" w:color="auto" w:fill="FFFFFF"/>
-        <w:spacing w:before="0" w:beforeAutospacing="0" w:after="225" w:afterAutospacing="0"/>
+        <w:t xml:space="preserve">deve avere un’interfaccia visivamente semplice in modo tale che gli utenti che si troveranno ad utilizzare il servizio troveranno in breve tempo tutte le operazioni facendogli acquisire fin da subito un senso di familiarità. Il sistema inoltre fornirà </w:t>
+      </w:r>
+      <w:proofErr w:type="gramStart"/>
+      <w:r>
         <w:rPr>
           <w:rStyle w:val="Enfasicorsivo"/>
           <w:rFonts w:asciiTheme="minorHAnsi" w:hAnsiTheme="minorHAnsi" w:cstheme="minorHAnsi"/>
@@ -4458,46 +4728,10 @@
           <w:sz w:val="26"/>
           <w:szCs w:val="26"/>
         </w:rPr>
-      </w:pPr>
-    </w:p>
-    <w:p>
-      <w:pPr>
-        <w:pStyle w:val="text-justify"/>
-        <w:shd w:val="clear" w:color="auto" w:fill="FFFFFF"/>
-        <w:spacing w:before="0" w:beforeAutospacing="0" w:after="225" w:afterAutospacing="0"/>
-        <w:rPr>
-          <w:rStyle w:val="Enfasicorsivo"/>
-          <w:rFonts w:asciiTheme="minorHAnsi" w:hAnsiTheme="minorHAnsi" w:cstheme="minorHAnsi"/>
-          <w:b/>
-          <w:bCs/>
-          <w:i w:val="0"/>
-          <w:iCs w:val="0"/>
-          <w:color w:val="212529"/>
-          <w:sz w:val="26"/>
-          <w:szCs w:val="26"/>
-        </w:rPr>
-      </w:pPr>
-      <w:r>
-        <w:rPr>
-          <w:rStyle w:val="Enfasicorsivo"/>
-          <w:rFonts w:asciiTheme="minorHAnsi" w:hAnsiTheme="minorHAnsi" w:cstheme="minorHAnsi"/>
-          <w:b/>
-          <w:bCs/>
-          <w:i w:val="0"/>
-          <w:iCs w:val="0"/>
-          <w:color w:val="212529"/>
-          <w:sz w:val="26"/>
-          <w:szCs w:val="26"/>
-        </w:rPr>
-        <w:lastRenderedPageBreak/>
-        <w:t>Affidabilità</w:t>
-      </w:r>
-    </w:p>
-    <w:p>
-      <w:pPr>
-        <w:pStyle w:val="text-justify"/>
-        <w:shd w:val="clear" w:color="auto" w:fill="FFFFFF"/>
-        <w:spacing w:before="0" w:beforeAutospacing="0" w:after="225" w:afterAutospacing="0"/>
+        <w:t>feedback</w:t>
+      </w:r>
+      <w:proofErr w:type="gramEnd"/>
+      <w:r>
         <w:rPr>
           <w:rStyle w:val="Enfasicorsivo"/>
           <w:rFonts w:asciiTheme="minorHAnsi" w:hAnsiTheme="minorHAnsi" w:cstheme="minorHAnsi"/>
@@ -4507,8 +4741,14 @@
           <w:sz w:val="26"/>
           <w:szCs w:val="26"/>
         </w:rPr>
-      </w:pPr>
-      <w:r>
+        <w:t xml:space="preserve"> di messaggi in tempo reale guidando passo dopo passo assistenza agli utenti, in questo modo chiunque leggendo sarà in grado di capire l’operazione che si sta per fare e in caso un utente sa di aver sbagliato può sempre tornare indietro tramite un apposito tasto. Il nostro scopo è che chiunque abbia a disposizione un servizio facile da utilizzare, che sia molto intuitivo e immediato </w:t>
+      </w:r>
+    </w:p>
+    <w:p>
+      <w:pPr>
+        <w:pStyle w:val="text-justify"/>
+        <w:shd w:val="clear" w:color="auto" w:fill="FFFFFF"/>
+        <w:spacing w:before="0" w:beforeAutospacing="0" w:after="225" w:afterAutospacing="0"/>
         <w:rPr>
           <w:rStyle w:val="Enfasicorsivo"/>
           <w:rFonts w:asciiTheme="minorHAnsi" w:hAnsiTheme="minorHAnsi" w:cstheme="minorHAnsi"/>
@@ -4518,9 +4758,45 @@
           <w:sz w:val="26"/>
           <w:szCs w:val="26"/>
         </w:rPr>
-        <w:t>Il sistema funziona tramite un database relazionale dove vengono salvati tutti i dati delle persone che usufruiscono della piattaforma web, dei loro acquisti e infine anche i dati dei film. Il nostro sito web di streaming ha un’architettura Client-Server e deve essere operativo 24 ore su 24 e questo deve essere garantito anche in caso di un guasto</w:t>
-      </w:r>
-      <w:r>
+      </w:pPr>
+    </w:p>
+    <w:p>
+      <w:pPr>
+        <w:pStyle w:val="text-justify"/>
+        <w:shd w:val="clear" w:color="auto" w:fill="FFFFFF"/>
+        <w:spacing w:before="0" w:beforeAutospacing="0" w:after="225" w:afterAutospacing="0"/>
+        <w:rPr>
+          <w:rStyle w:val="Enfasicorsivo"/>
+          <w:rFonts w:asciiTheme="minorHAnsi" w:hAnsiTheme="minorHAnsi" w:cstheme="minorHAnsi"/>
+          <w:b/>
+          <w:bCs/>
+          <w:i w:val="0"/>
+          <w:iCs w:val="0"/>
+          <w:color w:val="212529"/>
+          <w:sz w:val="26"/>
+          <w:szCs w:val="26"/>
+        </w:rPr>
+      </w:pPr>
+      <w:r>
+        <w:rPr>
+          <w:rStyle w:val="Enfasicorsivo"/>
+          <w:rFonts w:asciiTheme="minorHAnsi" w:hAnsiTheme="minorHAnsi" w:cstheme="minorHAnsi"/>
+          <w:b/>
+          <w:bCs/>
+          <w:i w:val="0"/>
+          <w:iCs w:val="0"/>
+          <w:color w:val="212529"/>
+          <w:sz w:val="26"/>
+          <w:szCs w:val="26"/>
+        </w:rPr>
+        <w:t>Affidabilità</w:t>
+      </w:r>
+    </w:p>
+    <w:p>
+      <w:pPr>
+        <w:pStyle w:val="text-justify"/>
+        <w:shd w:val="clear" w:color="auto" w:fill="FFFFFF"/>
+        <w:spacing w:before="0" w:beforeAutospacing="0" w:after="225" w:afterAutospacing="0"/>
         <w:rPr>
           <w:rStyle w:val="Enfasicorsivo"/>
           <w:rFonts w:asciiTheme="minorHAnsi" w:hAnsiTheme="minorHAnsi" w:cstheme="minorHAnsi"/>
@@ -4530,8 +4806,7 @@
           <w:sz w:val="26"/>
           <w:szCs w:val="26"/>
         </w:rPr>
-        <w:t>,</w:t>
-      </w:r>
+      </w:pPr>
       <w:r>
         <w:rPr>
           <w:rStyle w:val="Enfasicorsivo"/>
@@ -4542,76 +4817,8 @@
           <w:sz w:val="26"/>
           <w:szCs w:val="26"/>
         </w:rPr>
-        <w:t xml:space="preserve"> perciò il sistema eseguirà dei backup periodici in modo tale che se abbiamo una perdita di dati possiamo sempre recuperarli. Inoltre, forniremo al server strumenti necessari per la protezione e sicurezza dei dati rendendo difficili manomissioni e intrusioni da parte dei malintenzionati</w:t>
-      </w:r>
-    </w:p>
-    <w:p>
-      <w:pPr>
-        <w:pStyle w:val="text-justify"/>
-        <w:shd w:val="clear" w:color="auto" w:fill="FFFFFF"/>
-        <w:spacing w:before="0" w:beforeAutospacing="0" w:after="225" w:afterAutospacing="0"/>
-        <w:rPr>
-          <w:rStyle w:val="Enfasicorsivo"/>
-          <w:rFonts w:asciiTheme="minorHAnsi" w:hAnsiTheme="minorHAnsi" w:cstheme="minorHAnsi"/>
-          <w:b/>
-          <w:bCs/>
-          <w:i w:val="0"/>
-          <w:iCs w:val="0"/>
-          <w:color w:val="212529"/>
-          <w:sz w:val="26"/>
-          <w:szCs w:val="26"/>
-        </w:rPr>
-      </w:pPr>
-    </w:p>
-    <w:p>
-      <w:pPr>
-        <w:pStyle w:val="text-justify"/>
-        <w:shd w:val="clear" w:color="auto" w:fill="FFFFFF"/>
-        <w:spacing w:before="0" w:beforeAutospacing="0" w:after="225" w:afterAutospacing="0"/>
-        <w:rPr>
-          <w:rStyle w:val="Enfasicorsivo"/>
-          <w:rFonts w:asciiTheme="minorHAnsi" w:hAnsiTheme="minorHAnsi" w:cstheme="minorHAnsi"/>
-          <w:b/>
-          <w:bCs/>
-          <w:i w:val="0"/>
-          <w:iCs w:val="0"/>
-          <w:color w:val="212529"/>
-          <w:sz w:val="26"/>
-          <w:szCs w:val="26"/>
-        </w:rPr>
-      </w:pPr>
-      <w:r>
-        <w:rPr>
-          <w:rStyle w:val="Enfasicorsivo"/>
-          <w:rFonts w:asciiTheme="minorHAnsi" w:hAnsiTheme="minorHAnsi" w:cstheme="minorHAnsi"/>
-          <w:b/>
-          <w:bCs/>
-          <w:i w:val="0"/>
-          <w:iCs w:val="0"/>
-          <w:color w:val="212529"/>
-          <w:sz w:val="26"/>
-          <w:szCs w:val="26"/>
-        </w:rPr>
-        <w:t>Performance</w:t>
-      </w:r>
-    </w:p>
-    <w:p>
-      <w:pPr>
-        <w:pStyle w:val="text-justify"/>
-        <w:shd w:val="clear" w:color="auto" w:fill="FFFFFF"/>
-        <w:spacing w:before="0" w:beforeAutospacing="0" w:after="225" w:afterAutospacing="0"/>
-        <w:rPr>
-          <w:rStyle w:val="Enfasicorsivo"/>
-          <w:rFonts w:asciiTheme="minorHAnsi" w:hAnsiTheme="minorHAnsi" w:cstheme="minorHAnsi"/>
-          <w:b/>
-          <w:bCs/>
-          <w:i w:val="0"/>
-          <w:iCs w:val="0"/>
-          <w:color w:val="212529"/>
-          <w:sz w:val="26"/>
-          <w:szCs w:val="26"/>
-        </w:rPr>
-      </w:pPr>
+        <w:t>Il sistema funziona tramite un database relazionale dove vengono salvati tutti i dati delle persone che usufruiscono della piattaforma web, dei loro acquisti e infine anche i dati dei film. Il nostro sito web di streaming ha un’architettura Client-Server e deve essere operativo 24 ore su 24 e questo deve essere garantito anche in caso di un guasto</w:t>
+      </w:r>
       <w:r>
         <w:rPr>
           <w:rStyle w:val="Enfasicorsivo"/>
@@ -4622,14 +4829,9 @@
           <w:sz w:val="26"/>
           <w:szCs w:val="26"/>
         </w:rPr>
-        <w:t xml:space="preserve">Il sistema deve garantire rapidità per eseguire le varie operazioni disponibili e permettere di offrire un’ottima qualità streaming anche a utenti che possiedono una connessione internet ad alta latenza. Daremo la possibilità al gestore del catalogo la capacità di caricare film velocemente e forniremo alla piattaforma strumenti che permettono fluidità in modo tale che non impatteremo sull’esperienza di un singolo utente quando ci sono molti altri utenti collegati contemporaneamente </w:t>
-      </w:r>
-    </w:p>
-    <w:p>
-      <w:pPr>
-        <w:pStyle w:val="text-justify"/>
-        <w:shd w:val="clear" w:color="auto" w:fill="FFFFFF"/>
-        <w:spacing w:before="0" w:beforeAutospacing="0" w:after="225" w:afterAutospacing="0"/>
+        <w:t>,</w:t>
+      </w:r>
+      <w:r>
         <w:rPr>
           <w:rStyle w:val="Enfasicorsivo"/>
           <w:rFonts w:asciiTheme="minorHAnsi" w:hAnsiTheme="minorHAnsi" w:cstheme="minorHAnsi"/>
@@ -4639,7 +4841,21 @@
           <w:sz w:val="26"/>
           <w:szCs w:val="26"/>
         </w:rPr>
-      </w:pPr>
+        <w:t xml:space="preserve"> perciò il </w:t>
+      </w:r>
+      <w:r>
+        <w:rPr>
+          <w:rStyle w:val="Enfasicorsivo"/>
+          <w:rFonts w:asciiTheme="minorHAnsi" w:hAnsiTheme="minorHAnsi" w:cstheme="minorHAnsi"/>
+          <w:i w:val="0"/>
+          <w:iCs w:val="0"/>
+          <w:color w:val="212529"/>
+          <w:sz w:val="26"/>
+          <w:szCs w:val="26"/>
+        </w:rPr>
+        <w:lastRenderedPageBreak/>
+        <w:t>sistema eseguirà dei backup periodici in modo tale che se abbiamo una perdita di dati possiamo sempre recuperarli. Inoltre, forniremo al server strumenti necessari per la protezione e sicurezza dei dati rendendo difficili manomissioni e intrusioni da parte dei malintenzionati</w:t>
+      </w:r>
     </w:p>
     <w:p>
       <w:pPr>
@@ -4688,17 +4904,7 @@
           <w:sz w:val="26"/>
           <w:szCs w:val="26"/>
         </w:rPr>
-        <w:t>Manutenibilità</w:t>
-      </w:r>
-      <w:r>
-        <w:rPr>
-          <w:rFonts w:asciiTheme="minorHAnsi" w:hAnsiTheme="minorHAnsi" w:cstheme="minorHAnsi"/>
-          <w:color w:val="212529"/>
-          <w:sz w:val="26"/>
-          <w:szCs w:val="26"/>
-        </w:rPr>
-        <w:br/>
-        <w:t>Tra i più importanti requisiti non funzionali c’è sicuramente la manutenibilità del software ovvero il tempo con cui eseguiamo la manutenzione del sistema.</w:t>
+        <w:t>Performance</w:t>
       </w:r>
     </w:p>
     <w:p>
@@ -4709,11 +4915,27 @@
         <w:rPr>
           <w:rStyle w:val="Enfasicorsivo"/>
           <w:rFonts w:asciiTheme="minorHAnsi" w:hAnsiTheme="minorHAnsi" w:cstheme="minorHAnsi"/>
+          <w:b/>
+          <w:bCs/>
+          <w:i w:val="0"/>
+          <w:iCs w:val="0"/>
           <w:color w:val="212529"/>
           <w:sz w:val="26"/>
           <w:szCs w:val="26"/>
         </w:rPr>
       </w:pPr>
+      <w:r>
+        <w:rPr>
+          <w:rStyle w:val="Enfasicorsivo"/>
+          <w:rFonts w:asciiTheme="minorHAnsi" w:hAnsiTheme="minorHAnsi" w:cstheme="minorHAnsi"/>
+          <w:i w:val="0"/>
+          <w:iCs w:val="0"/>
+          <w:color w:val="212529"/>
+          <w:sz w:val="26"/>
+          <w:szCs w:val="26"/>
+        </w:rPr>
+        <w:t xml:space="preserve">Il sistema deve garantire rapidità per eseguire le varie operazioni disponibili e permettere di offrire un’ottima qualità streaming anche a utenti che possiedono una connessione internet ad alta latenza. Daremo la possibilità al gestore del catalogo la capacità di caricare film velocemente e forniremo alla piattaforma strumenti che permettono fluidità in modo tale che non impatteremo sull’esperienza di un singolo utente quando ci sono molti altri utenti collegati contemporaneamente </w:t>
+      </w:r>
     </w:p>
     <w:p>
       <w:pPr>
@@ -4721,25 +4943,15 @@
         <w:shd w:val="clear" w:color="auto" w:fill="FFFFFF"/>
         <w:spacing w:before="0" w:beforeAutospacing="0" w:after="225" w:afterAutospacing="0"/>
         <w:rPr>
-          <w:rFonts w:asciiTheme="minorHAnsi" w:hAnsiTheme="minorHAnsi" w:cstheme="minorHAnsi"/>
-          <w:sz w:val="26"/>
-          <w:szCs w:val="26"/>
-        </w:rPr>
-      </w:pPr>
-      <w:r>
-        <w:rPr>
           <w:rStyle w:val="Enfasicorsivo"/>
           <w:rFonts w:asciiTheme="minorHAnsi" w:hAnsiTheme="minorHAnsi" w:cstheme="minorHAnsi"/>
-          <w:b/>
-          <w:bCs/>
           <w:i w:val="0"/>
           <w:iCs w:val="0"/>
           <w:color w:val="212529"/>
           <w:sz w:val="26"/>
           <w:szCs w:val="26"/>
         </w:rPr>
-        <w:t>Implementazione</w:t>
-      </w:r>
+      </w:pPr>
     </w:p>
     <w:p>
       <w:pPr>
@@ -4747,20 +4959,160 @@
         <w:shd w:val="clear" w:color="auto" w:fill="FFFFFF"/>
         <w:spacing w:before="0" w:beforeAutospacing="0" w:after="225" w:afterAutospacing="0"/>
         <w:rPr>
+          <w:rStyle w:val="Enfasicorsivo"/>
+          <w:rFonts w:asciiTheme="minorHAnsi" w:hAnsiTheme="minorHAnsi" w:cstheme="minorHAnsi"/>
+          <w:b/>
+          <w:bCs/>
+          <w:i w:val="0"/>
+          <w:iCs w:val="0"/>
+          <w:color w:val="212529"/>
+          <w:sz w:val="26"/>
+          <w:szCs w:val="26"/>
+        </w:rPr>
+      </w:pPr>
+    </w:p>
+    <w:p>
+      <w:pPr>
+        <w:pStyle w:val="text-justify"/>
+        <w:shd w:val="clear" w:color="auto" w:fill="FFFFFF"/>
+        <w:spacing w:before="0" w:beforeAutospacing="0" w:after="225" w:afterAutospacing="0"/>
+        <w:rPr>
+          <w:rStyle w:val="Enfasicorsivo"/>
+          <w:rFonts w:asciiTheme="minorHAnsi" w:hAnsiTheme="minorHAnsi" w:cstheme="minorHAnsi"/>
+          <w:b/>
+          <w:bCs/>
+          <w:i w:val="0"/>
+          <w:iCs w:val="0"/>
+          <w:color w:val="212529"/>
+          <w:sz w:val="26"/>
+          <w:szCs w:val="26"/>
+        </w:rPr>
+      </w:pPr>
+      <w:r>
+        <w:rPr>
+          <w:rStyle w:val="Enfasicorsivo"/>
+          <w:rFonts w:asciiTheme="minorHAnsi" w:hAnsiTheme="minorHAnsi" w:cstheme="minorHAnsi"/>
+          <w:b/>
+          <w:bCs/>
+          <w:i w:val="0"/>
+          <w:iCs w:val="0"/>
+          <w:color w:val="212529"/>
+          <w:sz w:val="26"/>
+          <w:szCs w:val="26"/>
+        </w:rPr>
+        <w:t>Manutenibilità</w:t>
+      </w:r>
+      <w:r>
+        <w:rPr>
           <w:rFonts w:asciiTheme="minorHAnsi" w:hAnsiTheme="minorHAnsi" w:cstheme="minorHAnsi"/>
           <w:color w:val="212529"/>
           <w:sz w:val="26"/>
           <w:szCs w:val="26"/>
         </w:rPr>
-      </w:pPr>
-      <w:r>
-        <w:rPr>
+        <w:br/>
+        <w:t>Tra i più importanti requisiti non funzionali c’è sicuramente la manutenibilità del software ovvero il tempo con cui eseguiamo la manutenzione del sistema.</w:t>
+      </w:r>
+    </w:p>
+    <w:p>
+      <w:pPr>
+        <w:pStyle w:val="text-justify"/>
+        <w:shd w:val="clear" w:color="auto" w:fill="FFFFFF"/>
+        <w:spacing w:before="0" w:beforeAutospacing="0" w:after="225" w:afterAutospacing="0"/>
+        <w:rPr>
+          <w:rStyle w:val="Enfasicorsivo"/>
           <w:rFonts w:asciiTheme="minorHAnsi" w:hAnsiTheme="minorHAnsi" w:cstheme="minorHAnsi"/>
           <w:color w:val="212529"/>
           <w:sz w:val="26"/>
           <w:szCs w:val="26"/>
         </w:rPr>
-        <w:t>La parte back-end del sistema è stato realizzato usando il linguaggio di programmazione Java e delle servlet eseguiti su un server Apache Tomcat. Per salvare i dati utente e le informazioni dei film viene utilizzato un DBMS relazionale MySQL. Per la parte front-end della piattaforma è stato utilizzato HTML, Css5 e JQuery.</w:t>
+      </w:pPr>
+    </w:p>
+    <w:p>
+      <w:pPr>
+        <w:pStyle w:val="text-justify"/>
+        <w:shd w:val="clear" w:color="auto" w:fill="FFFFFF"/>
+        <w:spacing w:before="0" w:beforeAutospacing="0" w:after="225" w:afterAutospacing="0"/>
+        <w:rPr>
+          <w:rFonts w:asciiTheme="minorHAnsi" w:hAnsiTheme="minorHAnsi" w:cstheme="minorHAnsi"/>
+          <w:sz w:val="26"/>
+          <w:szCs w:val="26"/>
+        </w:rPr>
+      </w:pPr>
+      <w:r>
+        <w:rPr>
+          <w:rStyle w:val="Enfasicorsivo"/>
+          <w:rFonts w:asciiTheme="minorHAnsi" w:hAnsiTheme="minorHAnsi" w:cstheme="minorHAnsi"/>
+          <w:b/>
+          <w:bCs/>
+          <w:i w:val="0"/>
+          <w:iCs w:val="0"/>
+          <w:color w:val="212529"/>
+          <w:sz w:val="26"/>
+          <w:szCs w:val="26"/>
+        </w:rPr>
+        <w:t>Implementazione</w:t>
+      </w:r>
+    </w:p>
+    <w:p>
+      <w:pPr>
+        <w:pStyle w:val="text-justify"/>
+        <w:shd w:val="clear" w:color="auto" w:fill="FFFFFF"/>
+        <w:spacing w:before="0" w:beforeAutospacing="0" w:after="225" w:afterAutospacing="0"/>
+        <w:rPr>
+          <w:rFonts w:asciiTheme="minorHAnsi" w:hAnsiTheme="minorHAnsi" w:cstheme="minorHAnsi"/>
+          <w:color w:val="212529"/>
+          <w:sz w:val="26"/>
+          <w:szCs w:val="26"/>
+        </w:rPr>
+      </w:pPr>
+      <w:r>
+        <w:rPr>
+          <w:rFonts w:asciiTheme="minorHAnsi" w:hAnsiTheme="minorHAnsi" w:cstheme="minorHAnsi"/>
+          <w:color w:val="212529"/>
+          <w:sz w:val="26"/>
+          <w:szCs w:val="26"/>
+        </w:rPr>
+        <w:t xml:space="preserve">La parte back-end del sistema è stato realizzato usando il linguaggio di programmazione Java e delle </w:t>
+      </w:r>
+      <w:proofErr w:type="spellStart"/>
+      <w:r>
+        <w:rPr>
+          <w:rFonts w:asciiTheme="minorHAnsi" w:hAnsiTheme="minorHAnsi" w:cstheme="minorHAnsi"/>
+          <w:color w:val="212529"/>
+          <w:sz w:val="26"/>
+          <w:szCs w:val="26"/>
+        </w:rPr>
+        <w:t>servlet</w:t>
+      </w:r>
+      <w:proofErr w:type="spellEnd"/>
+      <w:r>
+        <w:rPr>
+          <w:rFonts w:asciiTheme="minorHAnsi" w:hAnsiTheme="minorHAnsi" w:cstheme="minorHAnsi"/>
+          <w:color w:val="212529"/>
+          <w:sz w:val="26"/>
+          <w:szCs w:val="26"/>
+        </w:rPr>
+        <w:t xml:space="preserve"> eseguiti su un server Apache Tomcat. Per salvare i dati utente e le informazioni dei film viene utilizzato un DBMS relazionale MySQL. Per la parte front-end della piattaforma è stato utilizzato HTML, Css5 e </w:t>
+      </w:r>
+      <w:proofErr w:type="spellStart"/>
+      <w:r>
+        <w:rPr>
+          <w:rFonts w:asciiTheme="minorHAnsi" w:hAnsiTheme="minorHAnsi" w:cstheme="minorHAnsi"/>
+          <w:color w:val="212529"/>
+          <w:sz w:val="26"/>
+          <w:szCs w:val="26"/>
+        </w:rPr>
+        <w:t>JQuery</w:t>
+      </w:r>
+      <w:proofErr w:type="spellEnd"/>
+      <w:r>
+        <w:rPr>
+          <w:rFonts w:asciiTheme="minorHAnsi" w:hAnsiTheme="minorHAnsi" w:cstheme="minorHAnsi"/>
+          <w:color w:val="212529"/>
+          <w:sz w:val="26"/>
+          <w:szCs w:val="26"/>
+        </w:rPr>
+        <w:t>.</w:t>
       </w:r>
     </w:p>
     <w:p>
@@ -4866,8 +5218,10 @@
           <w:sz w:val="26"/>
           <w:szCs w:val="26"/>
         </w:rPr>
+        <w:lastRenderedPageBreak/>
         <w:t>Il sito “</w:t>
       </w:r>
+      <w:proofErr w:type="spellStart"/>
       <w:r>
         <w:rPr>
           <w:rFonts w:cstheme="minorHAnsi"/>
@@ -4876,13 +5230,32 @@
         </w:rPr>
         <w:t>StreamPlatform</w:t>
       </w:r>
+      <w:proofErr w:type="spellEnd"/>
       <w:r>
         <w:rPr>
           <w:rFonts w:cstheme="minorHAnsi"/>
           <w:sz w:val="26"/>
           <w:szCs w:val="26"/>
         </w:rPr>
-        <w:t xml:space="preserve">” sarà deployato su un Web Server che deve essere disponibile 24 ore su 24. </w:t>
+        <w:t xml:space="preserve">” sarà </w:t>
+      </w:r>
+      <w:proofErr w:type="spellStart"/>
+      <w:r>
+        <w:rPr>
+          <w:rFonts w:cstheme="minorHAnsi"/>
+          <w:sz w:val="26"/>
+          <w:szCs w:val="26"/>
+        </w:rPr>
+        <w:t>deployato</w:t>
+      </w:r>
+      <w:proofErr w:type="spellEnd"/>
+      <w:r>
+        <w:rPr>
+          <w:rFonts w:cstheme="minorHAnsi"/>
+          <w:sz w:val="26"/>
+          <w:szCs w:val="26"/>
+        </w:rPr>
+        <w:t xml:space="preserve"> su un Web Server che deve essere disponibile 24 ore su 24. </w:t>
       </w:r>
       <w:r>
         <w:rPr>
@@ -6060,4 +6433,16 @@
     </a:ext>
   </a:extLst>
 </a:theme>
+</file>
+
+<file path=customXml/item1.xml><?xml version="1.0" encoding="utf-8"?>
+<b:Sources xmlns:b="http://schemas.openxmlformats.org/officeDocument/2006/bibliography" xmlns="http://schemas.openxmlformats.org/officeDocument/2006/bibliography" SelectedStyle="\APASixthEditionOfficeOnline.xsl" StyleName="APA" Version="6"/>
+</file>
+
+<file path=customXml/itemProps1.xml><?xml version="1.0" encoding="utf-8"?>
+<ds:datastoreItem xmlns:ds="http://schemas.openxmlformats.org/officeDocument/2006/customXml" ds:itemID="{5F3A54E5-E942-421A-9F54-E3C03A5651F3}">
+  <ds:schemaRefs>
+    <ds:schemaRef ds:uri="http://schemas.openxmlformats.org/officeDocument/2006/bibliography"/>
+  </ds:schemaRefs>
+</ds:datastoreItem>
 </file>
</xml_diff>